<commit_message>
Add one more task for week 2
</commit_message>
<xml_diff>
--- a/week-2/week2-tasks.docx
+++ b/week-2/week2-tasks.docx
@@ -570,6 +570,144 @@
           <w:bCs/>
           <w:lang w:val="bg-BG"/>
         </w:rPr>
+        <w:t>Задача 8</w:t>
+      </w:r>
+    </w:p>
+    <w:p>
+      <w:pPr>
+        <w:rPr>
+          <w:rFonts w:eastAsiaTheme="minorEastAsia"/>
+          <w:lang w:val="bg-BG"/>
+        </w:rPr>
+      </w:pPr>
+      <w:r>
+        <w:rPr>
+          <w:rFonts w:eastAsiaTheme="minorEastAsia"/>
+          <w:lang w:val="bg-BG"/>
+        </w:rPr>
+        <w:t xml:space="preserve">Да се изведат числените стойности от ASCII таблицата на символите </w:t>
+      </w:r>
+      <w:r>
+        <w:rPr>
+          <w:rFonts w:eastAsiaTheme="minorEastAsia"/>
+          <w:lang w:val="bg-BG"/>
+        </w:rPr>
+        <w:t>'0', '1'</w:t>
+      </w:r>
+      <w:r>
+        <w:rPr>
+          <w:rFonts w:eastAsiaTheme="minorEastAsia"/>
+          <w:lang w:val="bg-BG"/>
+        </w:rPr>
+        <w:t>, '9' и '</w:t>
+      </w:r>
+      <w:r>
+        <w:rPr>
+          <w:rFonts w:eastAsiaTheme="minorEastAsia"/>
+          <w:lang w:val="bg-BG"/>
+        </w:rPr>
+        <w:t>B</w:t>
+      </w:r>
+      <w:r>
+        <w:rPr>
+          <w:rFonts w:eastAsiaTheme="minorEastAsia"/>
+          <w:lang w:val="bg-BG"/>
+        </w:rPr>
+        <w:t>'</w:t>
+      </w:r>
+      <w:r>
+        <w:rPr>
+          <w:rFonts w:eastAsiaTheme="minorEastAsia"/>
+          <w:lang w:val="bg-BG"/>
+        </w:rPr>
+        <w:t>, 'F'</w:t>
+      </w:r>
+      <w:r>
+        <w:rPr>
+          <w:rFonts w:eastAsiaTheme="minorEastAsia"/>
+          <w:lang w:val="bg-BG"/>
+        </w:rPr>
+        <w:t>.</w:t>
+      </w:r>
+    </w:p>
+    <w:p>
+      <w:pPr>
+        <w:rPr>
+          <w:rFonts w:eastAsiaTheme="minorEastAsia"/>
+          <w:b/>
+          <w:bCs/>
+          <w:lang w:val="bg-BG"/>
+        </w:rPr>
+      </w:pPr>
+      <w:r>
+        <w:rPr>
+          <w:rFonts w:eastAsiaTheme="minorEastAsia"/>
+          <w:b/>
+          <w:bCs/>
+          <w:lang w:val="bg-BG"/>
+        </w:rPr>
+        <w:t>Задача 9</w:t>
+      </w:r>
+    </w:p>
+    <w:p>
+      <w:pPr>
+        <w:rPr>
+          <w:rFonts w:eastAsiaTheme="minorEastAsia"/>
+          <w:lang w:val="bg-BG"/>
+        </w:rPr>
+      </w:pPr>
+      <w:r>
+        <w:rPr>
+          <w:rFonts w:eastAsiaTheme="minorEastAsia"/>
+          <w:lang w:val="bg-BG"/>
+        </w:rPr>
+        <w:t xml:space="preserve">По въведени две цели числа изведете </w:t>
+      </w:r>
+      <w:r>
+        <w:rPr>
+          <w:rFonts w:eastAsiaTheme="minorEastAsia"/>
+          <w:lang w:val="bg-BG"/>
+        </w:rPr>
+        <w:t>частното</w:t>
+      </w:r>
+      <w:r>
+        <w:rPr>
+          <w:rFonts w:eastAsiaTheme="minorEastAsia"/>
+          <w:lang w:val="bg-BG"/>
+        </w:rPr>
+        <w:t xml:space="preserve"> и остатъка получен</w:t>
+      </w:r>
+      <w:r>
+        <w:rPr>
+          <w:rFonts w:eastAsiaTheme="minorEastAsia"/>
+          <w:lang w:val="bg-BG"/>
+        </w:rPr>
+        <w:t>и</w:t>
+      </w:r>
+      <w:r>
+        <w:rPr>
+          <w:rFonts w:eastAsiaTheme="minorEastAsia"/>
+          <w:lang w:val="bg-BG"/>
+        </w:rPr>
+        <w:t xml:space="preserve"> при деление на двете числа.</w:t>
+      </w:r>
+    </w:p>
+    <w:p>
+      <w:pPr>
+        <w:rPr>
+          <w:rFonts w:eastAsiaTheme="minorEastAsia"/>
+          <w:b/>
+          <w:bCs/>
+          <w:lang w:val="bg-BG"/>
+        </w:rPr>
+      </w:pPr>
+      <w:r>
+        <w:rPr>
+          <w:rFonts w:eastAsiaTheme="minorEastAsia"/>
+          <w:b/>
+          <w:bCs/>
+          <w:lang w:val="bg-BG"/>
+        </w:rPr>
         <w:t xml:space="preserve">Задача </w:t>
       </w:r>
       <w:r>
@@ -579,110 +717,122 @@
           <w:bCs/>
           <w:lang w:val="bg-BG"/>
         </w:rPr>
-        <w:t>8</w:t>
-      </w:r>
-    </w:p>
-    <w:p>
-      <w:pPr>
-        <w:rPr>
-          <w:rFonts w:eastAsiaTheme="minorEastAsia"/>
-          <w:lang w:val="bg-BG"/>
-        </w:rPr>
-      </w:pPr>
-      <w:r>
-        <w:rPr>
-          <w:rFonts w:eastAsiaTheme="minorEastAsia"/>
-          <w:lang w:val="bg-BG"/>
-        </w:rPr>
-        <w:t xml:space="preserve">Да се изведат числените стойности от ASCII таблицата на символите </w:t>
-      </w:r>
-      <w:r>
-        <w:rPr>
-          <w:rFonts w:eastAsiaTheme="minorEastAsia"/>
-          <w:lang w:val="bg-BG"/>
-        </w:rPr>
-        <w:t>'</w:t>
-      </w:r>
-      <w:r>
-        <w:rPr>
-          <w:rFonts w:eastAsiaTheme="minorEastAsia"/>
-          <w:lang w:val="bg-BG"/>
-        </w:rPr>
-        <w:t>0</w:t>
-      </w:r>
-      <w:r>
-        <w:rPr>
-          <w:rFonts w:eastAsiaTheme="minorEastAsia"/>
-          <w:lang w:val="bg-BG"/>
-        </w:rPr>
-        <w:t>'</w:t>
-      </w:r>
-      <w:r>
-        <w:rPr>
-          <w:rFonts w:eastAsiaTheme="minorEastAsia"/>
-          <w:lang w:val="bg-BG"/>
-        </w:rPr>
-        <w:t xml:space="preserve">, </w:t>
-      </w:r>
-      <w:r>
-        <w:rPr>
-          <w:rFonts w:eastAsiaTheme="minorEastAsia"/>
-          <w:lang w:val="bg-BG"/>
-        </w:rPr>
-        <w:t>'1'</w:t>
-      </w:r>
-      <w:r>
-        <w:rPr>
-          <w:rFonts w:eastAsiaTheme="minorEastAsia"/>
-          <w:lang w:val="bg-BG"/>
-        </w:rPr>
-        <w:t>, '9' и '</w:t>
-      </w:r>
-      <w:r>
-        <w:rPr>
-          <w:rFonts w:eastAsiaTheme="minorEastAsia"/>
-          <w:lang w:val="bg-BG"/>
-        </w:rPr>
-        <w:t>B</w:t>
-      </w:r>
-      <w:r>
-        <w:rPr>
-          <w:rFonts w:eastAsiaTheme="minorEastAsia"/>
-          <w:lang w:val="bg-BG"/>
-        </w:rPr>
-        <w:t>'</w:t>
-      </w:r>
-      <w:r>
-        <w:rPr>
-          <w:rFonts w:eastAsiaTheme="minorEastAsia"/>
-          <w:lang w:val="bg-BG"/>
-        </w:rPr>
-        <w:t xml:space="preserve">, </w:t>
-      </w:r>
-      <w:r>
-        <w:rPr>
-          <w:rFonts w:eastAsiaTheme="minorEastAsia"/>
-          <w:lang w:val="bg-BG"/>
-        </w:rPr>
-        <w:t>'</w:t>
-      </w:r>
-      <w:r>
-        <w:rPr>
-          <w:rFonts w:eastAsiaTheme="minorEastAsia"/>
-          <w:lang w:val="bg-BG"/>
-        </w:rPr>
-        <w:t>F</w:t>
-      </w:r>
-      <w:r>
-        <w:rPr>
-          <w:rFonts w:eastAsiaTheme="minorEastAsia"/>
-          <w:lang w:val="bg-BG"/>
-        </w:rPr>
-        <w:t>'</w:t>
-      </w:r>
-      <w:r>
-        <w:rPr>
-          <w:rFonts w:eastAsiaTheme="minorEastAsia"/>
+        <w:t>10</w:t>
+      </w:r>
+    </w:p>
+    <w:p>
+      <w:pPr>
+        <w:rPr>
+          <w:rFonts w:eastAsiaTheme="minorEastAsia"/>
+          <w:lang w:val="bg-BG"/>
+        </w:rPr>
+      </w:pPr>
+      <w:r>
+        <w:rPr>
+          <w:rFonts w:eastAsiaTheme="minorEastAsia"/>
+          <w:lang w:val="bg-BG"/>
+        </w:rPr>
+        <w:t>Да се намери n-тия</w:t>
+      </w:r>
+      <w:r>
+        <w:rPr>
+          <w:rFonts w:eastAsiaTheme="minorEastAsia"/>
+          <w:lang w:val="bg-BG"/>
+        </w:rPr>
+        <w:t>т</w:t>
+      </w:r>
+      <w:r>
+        <w:rPr>
+          <w:rFonts w:eastAsiaTheme="minorEastAsia"/>
+          <w:lang w:val="bg-BG"/>
+        </w:rPr>
+        <w:t xml:space="preserve"> член на геометрична прогресия като се подадат от потребителя първия член, частното и n.</w:t>
+      </w:r>
+    </w:p>
+    <w:p>
+      <w:pPr>
+        <w:rPr>
+          <w:rFonts w:eastAsiaTheme="minorEastAsia"/>
+          <w:i/>
+          <w:iCs/>
+          <w:lang w:val="bg-BG"/>
+        </w:rPr>
+      </w:pPr>
+      <w:r>
+        <w:rPr>
+          <w:rFonts w:eastAsiaTheme="minorEastAsia"/>
+          <w:i/>
+          <w:iCs/>
+          <w:lang w:val="bg-BG"/>
+        </w:rPr>
+        <w:t xml:space="preserve">Подсказка: Вижте функцията </w:t>
+      </w:r>
+      <w:r>
+        <w:rPr>
+          <w:rFonts w:eastAsiaTheme="minorEastAsia"/>
+          <w:b/>
+          <w:bCs/>
+          <w:i/>
+          <w:iCs/>
+        </w:rPr>
+        <w:t>pow</w:t>
+      </w:r>
+      <w:r>
+        <w:rPr>
+          <w:rFonts w:eastAsiaTheme="minorEastAsia"/>
+          <w:i/>
+          <w:iCs/>
+        </w:rPr>
+        <w:t xml:space="preserve"> </w:t>
+      </w:r>
+      <w:r>
+        <w:rPr>
+          <w:rFonts w:eastAsiaTheme="minorEastAsia"/>
+          <w:i/>
+          <w:iCs/>
+          <w:lang w:val="bg-BG"/>
+        </w:rPr>
+        <w:t xml:space="preserve">от библиотеката </w:t>
+      </w:r>
+      <w:r>
+        <w:rPr>
+          <w:rFonts w:eastAsiaTheme="minorEastAsia"/>
+          <w:b/>
+          <w:bCs/>
+          <w:i/>
+          <w:iCs/>
+        </w:rPr>
+        <w:t>&lt;</w:t>
+      </w:r>
+      <w:proofErr w:type="spellStart"/>
+      <w:r>
+        <w:rPr>
+          <w:rFonts w:eastAsiaTheme="minorEastAsia"/>
+          <w:b/>
+          <w:bCs/>
+          <w:i/>
+          <w:iCs/>
+        </w:rPr>
+        <w:t>math.h</w:t>
+      </w:r>
+      <w:proofErr w:type="spellEnd"/>
+      <w:r>
+        <w:rPr>
+          <w:rFonts w:eastAsiaTheme="minorEastAsia"/>
+          <w:b/>
+          <w:bCs/>
+          <w:i/>
+          <w:iCs/>
+        </w:rPr>
+        <w:t>&gt;</w:t>
+      </w:r>
+      <w:r>
+        <w:rPr>
+          <w:rFonts w:eastAsiaTheme="minorEastAsia"/>
+          <w:b/>
+          <w:bCs/>
+          <w:i/>
+          <w:iCs/>
           <w:lang w:val="bg-BG"/>
         </w:rPr>
         <w:t>.</w:t>
@@ -691,77 +841,6 @@
     <w:p>
       <w:pPr>
         <w:rPr>
-          <w:rFonts w:eastAsiaTheme="minorEastAsia"/>
-          <w:b/>
-          <w:bCs/>
-          <w:lang w:val="bg-BG"/>
-        </w:rPr>
-      </w:pPr>
-      <w:r>
-        <w:rPr>
-          <w:rFonts w:eastAsiaTheme="minorEastAsia"/>
-          <w:b/>
-          <w:bCs/>
-          <w:lang w:val="bg-BG"/>
-        </w:rPr>
-        <w:t xml:space="preserve">Задача </w:t>
-      </w:r>
-      <w:r>
-        <w:rPr>
-          <w:rFonts w:eastAsiaTheme="minorEastAsia"/>
-          <w:b/>
-          <w:bCs/>
-          <w:lang w:val="bg-BG"/>
-        </w:rPr>
-        <w:t>9</w:t>
-      </w:r>
-    </w:p>
-    <w:p>
-      <w:pPr>
-        <w:rPr>
-          <w:rFonts w:eastAsiaTheme="minorEastAsia"/>
-          <w:lang w:val="bg-BG"/>
-        </w:rPr>
-      </w:pPr>
-      <w:r>
-        <w:rPr>
-          <w:rFonts w:eastAsiaTheme="minorEastAsia"/>
-          <w:lang w:val="bg-BG"/>
-        </w:rPr>
-        <w:t xml:space="preserve">По въведени две цели числа изведете </w:t>
-      </w:r>
-      <w:r>
-        <w:rPr>
-          <w:rFonts w:eastAsiaTheme="minorEastAsia"/>
-          <w:lang w:val="bg-BG"/>
-        </w:rPr>
-        <w:t>частното</w:t>
-      </w:r>
-      <w:r>
-        <w:rPr>
-          <w:rFonts w:eastAsiaTheme="minorEastAsia"/>
-          <w:lang w:val="bg-BG"/>
-        </w:rPr>
-        <w:t xml:space="preserve"> и остатъка получен</w:t>
-      </w:r>
-      <w:r>
-        <w:rPr>
-          <w:rFonts w:eastAsiaTheme="minorEastAsia"/>
-          <w:lang w:val="bg-BG"/>
-        </w:rPr>
-        <w:t>и</w:t>
-      </w:r>
-      <w:r>
-        <w:rPr>
-          <w:rFonts w:eastAsiaTheme="minorEastAsia"/>
-          <w:lang w:val="bg-BG"/>
-        </w:rPr>
-        <w:t xml:space="preserve"> при деление на двете числа.</w:t>
-      </w:r>
-    </w:p>
-    <w:p>
-      <w:pPr>
-        <w:rPr>
           <w:b/>
           <w:bCs/>
           <w:lang w:val="bg-BG"/>
@@ -796,7 +875,15 @@
           <w:bCs/>
           <w:lang w:val="bg-BG"/>
         </w:rPr>
-        <w:t>10</w:t>
+        <w:t>1</w:t>
+      </w:r>
+      <w:r>
+        <w:rPr>
+          <w:b/>
+          <w:bCs/>
+          <w:lang w:val="bg-BG"/>
+        </w:rPr>
+        <w:t>1</w:t>
       </w:r>
       <w:r>
         <w:rPr>
@@ -853,6 +940,7 @@
           <w:bCs/>
           <w:lang w:val="bg-BG"/>
         </w:rPr>
+        <w:lastRenderedPageBreak/>
         <w:t>Ограничения</w:t>
       </w:r>
     </w:p>
@@ -993,7 +1081,6 @@
           <w:bCs/>
           <w:lang w:val="bg-BG"/>
         </w:rPr>
-        <w:lastRenderedPageBreak/>
         <w:t>Вход</w:t>
       </w:r>
     </w:p>

</xml_diff>

<commit_message>
fix mathematically incorrect statement of week2/task6 there may not exist 'the least' number among 3 natural numbers a number is the least if it is less than all others a number is minimal if there does not exist a number less than it
</commit_message>
<xml_diff>
--- a/week-2/week2-tasks.docx
+++ b/week-2/week2-tasks.docx
@@ -497,7 +497,21 @@
           <w:rFonts w:eastAsiaTheme="minorEastAsia"/>
           <w:lang w:val="bg-BG"/>
         </w:rPr>
-        <w:t>Напишете програма, която по въведени 3 цели числа намира най-малкото от тях.</w:t>
+        <w:t xml:space="preserve">Напишете програма, която по въведени 3 цели числа намира </w:t>
+      </w:r>
+      <w:r>
+        <w:rPr>
+          <w:rFonts w:eastAsiaTheme="minorEastAsia"/>
+          <w:lang w:val="bg-BG"/>
+        </w:rPr>
+        <w:t>минималната от въведените стойности</w:t>
+      </w:r>
+      <w:r>
+        <w:rPr>
+          <w:rFonts w:eastAsiaTheme="minorEastAsia"/>
+          <w:lang w:val="bg-BG"/>
+        </w:rPr>
+        <w:t>.</w:t>
       </w:r>
     </w:p>
     <w:p>
@@ -802,29 +816,7 @@
           <w:i/>
           <w:iCs/>
         </w:rPr>
-        <w:t>&lt;</w:t>
-      </w:r>
-      <w:proofErr w:type="spellStart"/>
-      <w:r>
-        <w:rPr>
-          <w:rFonts w:eastAsiaTheme="minorEastAsia"/>
-          <w:b/>
-          <w:bCs/>
-          <w:i/>
-          <w:iCs/>
-        </w:rPr>
-        <w:t>math.h</w:t>
-      </w:r>
-      <w:proofErr w:type="spellEnd"/>
-      <w:r>
-        <w:rPr>
-          <w:rFonts w:eastAsiaTheme="minorEastAsia"/>
-          <w:b/>
-          <w:bCs/>
-          <w:i/>
-          <w:iCs/>
-        </w:rPr>
-        <w:t>&gt;</w:t>
+        <w:t>&lt;math.h&gt;</w:t>
       </w:r>
       <w:r>
         <w:rPr>
@@ -1724,6 +1716,7 @@
   <w:style w:type="character" w:default="1" w:styleId="DefaultParagraphFont">
     <w:name w:val="Default Paragraph Font"/>
     <w:uiPriority w:val="1"/>
+    <w:semiHidden/>
     <w:unhideWhenUsed/>
   </w:style>
   <w:style w:type="table" w:default="1" w:styleId="TableNormal">

</xml_diff>